<commit_message>
fix repo address in laporan
</commit_message>
<xml_diff>
--- a/doc/Laporan_Tucil2_13520005.docx
+++ b/doc/Laporan_Tucil2_13520005.docx
@@ -40563,26 +40563,10 @@
         <w:r>
           <w:rPr>
             <w:rStyle w:val="Hyperlink"/>
-            <w:rFonts w:ascii="Times New Roman" w:hAnsi="Times New Roman" w:cs="Times New Roman"/>
-            <w:sz w:val="24"/>
-            <w:szCs w:val="24"/>
-            <w:lang w:val="en-US"/>
           </w:rPr>
-          <w:t>https://github.com/chryes220/Tucil1_Stima.git</w:t>
+          <w:t>https://github.com/chryes220/Tucil2-Stima.git</w:t>
         </w:r>
       </w:hyperlink>
-    </w:p>
-    <w:p>
-      <w:pPr>
-        <w:ind w:firstLine="426"/>
-        <w:jc w:val="center"/>
-        <w:rPr>
-          <w:rFonts w:ascii="Times New Roman" w:hAnsi="Times New Roman" w:cs="Times New Roman"/>
-          <w:sz w:val="24"/>
-          <w:szCs w:val="24"/>
-          <w:lang w:val="en-US"/>
-        </w:rPr>
-      </w:pPr>
     </w:p>
     <w:p>
       <w:pPr>

</xml_diff>